<commit_message>
Pizza Content + Small updates
-Pizza content with links and images
-resume small update
-playlist small content update
-js var updated yay
</commit_message>
<xml_diff>
--- a/site/docs/Robb_CompSci_Resume.docx
+++ b/site/docs/Robb_CompSci_Resume.docx
@@ -199,6 +199,12 @@
               <w:tab/>
               <w:t>Display of all Personal Project</w:t>
             </w:r>
+            <w:r>
+              <w:t>s</w:t>
+            </w:r>
+            <w:r>
+              <w:t xml:space="preserve"> (Portfolio)</w:t>
+            </w:r>
           </w:p>
           <w:p>
             <w:r>
@@ -238,83 +244,207 @@
           <w:p/>
           <w:p>
             <w:r>
-              <w:t>Pizza Ordering System</w:t>
-            </w:r>
-            <w:r>
-              <w:t xml:space="preserve"> Site</w:t>
-            </w:r>
-            <w:r>
-              <w:t>: College Group Project</w:t>
-            </w:r>
-            <w:r>
-              <w:t xml:space="preserve"> 1</w:t>
-            </w:r>
-          </w:p>
-          <w:p>
-            <w:r>
-              <w:tab/>
-              <w:t xml:space="preserve">Three Team Collaboration Project. </w:t>
-            </w:r>
-            <w:r>
-              <w:t>Spring 2020</w:t>
-            </w:r>
-          </w:p>
-          <w:p>
-            <w:r>
-              <w:tab/>
-            </w:r>
-            <w:r>
-              <w:t xml:space="preserve">First </w:t>
-            </w:r>
-            <w:r>
-              <w:t>Demonstrat</w:t>
-            </w:r>
-            <w:r>
-              <w:t>ion of</w:t>
-            </w:r>
-            <w:r>
-              <w:t xml:space="preserve"> Agile </w:t>
-            </w:r>
-            <w:r>
-              <w:t>Development with Scrum</w:t>
-            </w:r>
-          </w:p>
-          <w:p>
-            <w:r>
-              <w:tab/>
-              <w:t xml:space="preserve">Java </w:t>
-            </w:r>
-            <w:r>
-              <w:t>Firebase</w:t>
-            </w:r>
-            <w:r>
-              <w:t>, HTML, CSS, JavaScript</w:t>
-            </w:r>
-          </w:p>
-          <w:p>
-            <w:r>
-              <w:tab/>
-            </w:r>
-            <w:r>
+              <w:t>Playlist Project</w:t>
+            </w:r>
+            <w:r>
+              <w:t xml:space="preserve">: </w:t>
+            </w:r>
+            <w:r>
+              <w:t xml:space="preserve">Personal </w:t>
+            </w:r>
+            <w:r>
+              <w:t>Data</w:t>
+            </w:r>
+            <w:r>
+              <w:t xml:space="preserve"> Project</w:t>
+            </w:r>
+          </w:p>
+          <w:p>
+            <w:r>
+              <w:tab/>
+            </w:r>
+            <w:r>
+              <w:t>Only Developer. December 2021</w:t>
+            </w:r>
+          </w:p>
+          <w:p>
+            <w:r>
+              <w:tab/>
+            </w:r>
+            <w:r>
+              <w:t xml:space="preserve">Converting and Displaying Data </w:t>
+            </w:r>
+          </w:p>
+          <w:p>
+            <w:r>
+              <w:tab/>
+            </w:r>
+            <w:r>
+              <w:t xml:space="preserve">Python </w:t>
+            </w:r>
+            <w:proofErr w:type="spellStart"/>
+            <w:r>
+              <w:t>TinyTag</w:t>
+            </w:r>
+            <w:proofErr w:type="spellEnd"/>
+            <w:r>
+              <w:t xml:space="preserve">, JSON, </w:t>
+            </w:r>
+            <w:r>
+              <w:t>JavaScript</w:t>
+            </w:r>
+            <w:r>
+              <w:t xml:space="preserve"> Fetch API, HTML</w:t>
+            </w:r>
+          </w:p>
+          <w:p>
+            <w:r>
+              <w:tab/>
+            </w:r>
+            <w:r>
+              <w:t>https://github.com/robbwalt95/Playlist-Project</w:t>
+            </w:r>
+          </w:p>
+          <w:p/>
+          <w:p>
+            <w:r>
+              <w:t>Book Store Automation: College Group Project 2</w:t>
+            </w:r>
+          </w:p>
+          <w:p>
+            <w:r>
+              <w:tab/>
+              <w:t>Team of Four Collaboration Project. Fall 2021</w:t>
+            </w:r>
+          </w:p>
+          <w:p>
+            <w:r>
+              <w:tab/>
+              <w:t>Team Lead, Second Demo in Agile Development with Scrum</w:t>
+            </w:r>
+          </w:p>
+          <w:p>
+            <w:r>
+              <w:tab/>
+              <w:t>Java Spring, HTML, CSS, JavaScript</w:t>
+            </w:r>
+          </w:p>
+          <w:p>
+            <w:r>
+              <w:tab/>
+              <w:t xml:space="preserve">Source: </w:t>
+            </w:r>
+            <w:r>
+              <w:t>https://github.com/robbwalt95/Group-BookStore</w:t>
+            </w:r>
+          </w:p>
+          <w:p/>
+          <w:p>
+            <w:r>
+              <w:t>Multiple Choice: Python 3 Program</w:t>
+            </w:r>
+          </w:p>
+          <w:p>
+            <w:r>
+              <w:tab/>
+              <w:t xml:space="preserve">Only Developer. </w:t>
+            </w:r>
+            <w:r>
+              <w:t>Late 2019</w:t>
+            </w:r>
+            <w:r>
+              <w:t xml:space="preserve"> to </w:t>
+            </w:r>
+            <w:r>
+              <w:t xml:space="preserve">Late </w:t>
+            </w:r>
+            <w:r>
+              <w:t>2021</w:t>
+            </w:r>
+          </w:p>
+          <w:p>
+            <w:r>
+              <w:tab/>
+              <w:t>Records and Displays Answers to a Question</w:t>
+            </w:r>
+          </w:p>
+          <w:p>
+            <w:r>
+              <w:tab/>
+              <w:t>Python 3, CSV Files</w:t>
+            </w:r>
+          </w:p>
+          <w:p>
+            <w:r>
+              <w:tab/>
+              <w:t xml:space="preserve">Source: </w:t>
+            </w:r>
+            <w:r>
+              <w:t>https://github.com/robbwalt95/Multiple-Choice</w:t>
+            </w:r>
+          </w:p>
+          <w:p/>
+          <w:p>
+            <w:r>
+              <w:t xml:space="preserve">Palm </w:t>
+            </w:r>
+            <w:proofErr w:type="spellStart"/>
+            <w:r>
+              <w:t>Warz</w:t>
+            </w:r>
+            <w:proofErr w:type="spellEnd"/>
+            <w:r>
+              <w:t xml:space="preserve">: Python 3 </w:t>
+            </w:r>
+            <w:r>
+              <w:t>Game</w:t>
+            </w:r>
+          </w:p>
+          <w:p>
+            <w:r>
+              <w:tab/>
+            </w:r>
+            <w:r>
+              <w:t>Only Developer. 2019 to Current</w:t>
+            </w:r>
+          </w:p>
+          <w:p>
+            <w:r>
+              <w:tab/>
+              <w:t xml:space="preserve">A </w:t>
+            </w:r>
+            <w:r>
+              <w:t xml:space="preserve">Two Player </w:t>
+            </w:r>
+            <w:r>
+              <w:t xml:space="preserve">Command Line Game </w:t>
+            </w:r>
+          </w:p>
+          <w:p>
+            <w:r>
+              <w:tab/>
+              <w:t>Python 3</w:t>
+            </w:r>
+          </w:p>
+          <w:p>
+            <w:r>
+              <w:tab/>
               <w:t>Source</w:t>
             </w:r>
             <w:r>
-              <w:t xml:space="preserve">: </w:t>
-            </w:r>
-            <w:r>
-              <w:t>https://github.com/robbwalt95/Pizza</w:t>
+              <w:t>:</w:t>
+            </w:r>
+            <w:r>
+              <w:t xml:space="preserve"> </w:t>
+            </w:r>
+            <w:r>
+              <w:t>https://github.com/robbwalt95/PalmWarz_Py3</w:t>
             </w:r>
           </w:p>
           <w:p/>
           <w:p>
             <w:r>
-              <w:t>Sensor Flash Info Site: Student Senate</w:t>
-            </w:r>
-            <w:r>
-              <w:t xml:space="preserve"> Web</w:t>
-            </w:r>
-            <w:r>
-              <w:t xml:space="preserve"> Project</w:t>
+              <w:t>Sensor Flash Info Site: Student Senate Web Project</w:t>
             </w:r>
           </w:p>
           <w:p>
@@ -329,7 +459,7 @@
               <w:t xml:space="preserve">A Website for </w:t>
             </w:r>
             <w:r>
-              <w:t>CTU</w:t>
+              <w:t>College</w:t>
             </w:r>
             <w:r>
               <w:t xml:space="preserve"> Senate and Campus Clubs</w:t>
@@ -344,123 +474,12 @@
           <w:p>
             <w:r>
               <w:tab/>
-              <w:t>Source</w:t>
-            </w:r>
-            <w:r>
-              <w:t xml:space="preserve">: </w:t>
+              <w:t xml:space="preserve">Source: </w:t>
             </w:r>
             <w:r>
               <w:t>https://github.com/robbwalt95/SensorFlash</w:t>
             </w:r>
           </w:p>
-          <w:p/>
-          <w:p>
-            <w:r>
-              <w:t xml:space="preserve">Palm </w:t>
-            </w:r>
-            <w:proofErr w:type="spellStart"/>
-            <w:r>
-              <w:t>Warz</w:t>
-            </w:r>
-            <w:proofErr w:type="spellEnd"/>
-            <w:r>
-              <w:t xml:space="preserve">: Python 3 </w:t>
-            </w:r>
-            <w:r>
-              <w:t>Game</w:t>
-            </w:r>
-          </w:p>
-          <w:p>
-            <w:r>
-              <w:tab/>
-            </w:r>
-            <w:r>
-              <w:t>Only Developer. 2019 to Current</w:t>
-            </w:r>
-          </w:p>
-          <w:p>
-            <w:r>
-              <w:tab/>
-              <w:t xml:space="preserve">A </w:t>
-            </w:r>
-            <w:r>
-              <w:t xml:space="preserve">Two Player </w:t>
-            </w:r>
-            <w:r>
-              <w:t xml:space="preserve">Command Line Game </w:t>
-            </w:r>
-          </w:p>
-          <w:p>
-            <w:r>
-              <w:tab/>
-              <w:t>Python 3</w:t>
-            </w:r>
-          </w:p>
-          <w:p>
-            <w:r>
-              <w:tab/>
-              <w:t>Source</w:t>
-            </w:r>
-            <w:r>
-              <w:t>:</w:t>
-            </w:r>
-            <w:r>
-              <w:t xml:space="preserve"> </w:t>
-            </w:r>
-            <w:r>
-              <w:t>https://github.com/robbwalt95/PalmWarz_Py3</w:t>
-            </w:r>
-          </w:p>
-          <w:p/>
-          <w:p>
-            <w:r>
-              <w:t>Book Store Automation: College Group Project</w:t>
-            </w:r>
-            <w:r>
-              <w:t xml:space="preserve"> 2</w:t>
-            </w:r>
-          </w:p>
-          <w:p>
-            <w:r>
-              <w:tab/>
-              <w:t>Four Team Collaboration Project</w:t>
-            </w:r>
-            <w:r>
-              <w:t>. Fall 2021</w:t>
-            </w:r>
-          </w:p>
-          <w:p>
-            <w:r>
-              <w:tab/>
-            </w:r>
-            <w:r>
-              <w:t>Team Lead</w:t>
-            </w:r>
-            <w:r>
-              <w:t xml:space="preserve">, Second Demo </w:t>
-            </w:r>
-            <w:r>
-              <w:t>in</w:t>
-            </w:r>
-            <w:r>
-              <w:t xml:space="preserve"> Agile Development with Scrum</w:t>
-            </w:r>
-          </w:p>
-          <w:p>
-            <w:r>
-              <w:tab/>
-              <w:t>Java Spring, HTML, CSS, JavaScript</w:t>
-            </w:r>
-          </w:p>
-          <w:p>
-            <w:r>
-              <w:tab/>
-              <w:t xml:space="preserve">Source: </w:t>
-            </w:r>
-            <w:r>
-              <w:t>https://github.com/robbwalt95/Group-BookStore</w:t>
-            </w:r>
-          </w:p>
           <w:p>
             <w:pPr>
               <w:rPr>
@@ -471,47 +490,6 @@
             </w:pPr>
           </w:p>
           <w:p>
-            <w:r>
-              <w:t>Multiple Choice: Python 3 Program</w:t>
-            </w:r>
-          </w:p>
-          <w:p>
-            <w:r>
-              <w:tab/>
-              <w:t>Only Developer. 2021 to 2021</w:t>
-            </w:r>
-          </w:p>
-          <w:p>
-            <w:r>
-              <w:tab/>
-              <w:t xml:space="preserve">Program </w:t>
-            </w:r>
-            <w:r>
-              <w:t>that records answers to a question</w:t>
-            </w:r>
-          </w:p>
-          <w:p>
-            <w:r>
-              <w:tab/>
-              <w:t>Python</w:t>
-            </w:r>
-            <w:r>
-              <w:t xml:space="preserve"> 3</w:t>
-            </w:r>
-            <w:r>
-              <w:t>, CSV Files</w:t>
-            </w:r>
-          </w:p>
-          <w:p>
-            <w:r>
-              <w:tab/>
-              <w:t xml:space="preserve">Source: </w:t>
-            </w:r>
-            <w:r>
-              <w:t>https://github.com/robbwalt95/Multiple-Choice</w:t>
-            </w:r>
-          </w:p>
-          <w:p>
             <w:pPr>
               <w:rPr>
                 <w:b/>
@@ -519,21 +497,12 @@
                 <w:u w:val="single"/>
               </w:rPr>
             </w:pPr>
-          </w:p>
-          <w:p>
-            <w:pPr>
+            <w:r>
               <w:rPr>
                 <w:b/>
                 <w:bCs/>
                 <w:u w:val="single"/>
               </w:rPr>
-            </w:pPr>
-            <w:r>
-              <w:rPr>
-                <w:b/>
-                <w:bCs/>
-                <w:u w:val="single"/>
-              </w:rPr>
               <w:t>Work Experience</w:t>
             </w:r>
           </w:p>
@@ -545,7 +514,13 @@
               <w:t xml:space="preserve"> Library Tutor </w:t>
             </w:r>
             <w:r>
-              <w:t>- 2018 to 20</w:t>
+              <w:t xml:space="preserve">- 2018 to </w:t>
+            </w:r>
+            <w:r>
+              <w:t xml:space="preserve">Late </w:t>
+            </w:r>
+            <w:r>
+              <w:t>20</w:t>
             </w:r>
             <w:r>
               <w:t>1</w:t>
@@ -1336,7 +1311,25 @@
                 <w:sz w:val="24"/>
                 <w:szCs w:val="24"/>
               </w:rPr>
-              <w:t>-Excel/CSV/Text Files</w:t>
+              <w:t>-</w:t>
+            </w:r>
+            <w:r>
+              <w:rPr>
+                <w:b/>
+                <w:bCs/>
+                <w:sz w:val="24"/>
+                <w:szCs w:val="24"/>
+              </w:rPr>
+              <w:t>JSON</w:t>
+            </w:r>
+            <w:r>
+              <w:rPr>
+                <w:b/>
+                <w:bCs/>
+                <w:sz w:val="24"/>
+                <w:szCs w:val="24"/>
+              </w:rPr>
+              <w:t>/CSV/Text Files</w:t>
             </w:r>
           </w:p>
           <w:p>

</xml_diff>

<commit_message>
Content Review (MId Dec 2021)
-Chopsticks Blind, Robbstat content review
-Holdin' Out Indexed + Page name edit
-Switched Chopstick and Playlist index listing
-Reviewed date notes on all pages
-Updated JS lastUpdate var
-Updated Resume content
-(updated 99% readme.md)
sit in silence
</commit_message>
<xml_diff>
--- a/site/docs/Robb_CompSci_Resume.docx
+++ b/site/docs/Robb_CompSci_Resume.docx
@@ -111,10 +111,19 @@
               <w:t>Underg</w:t>
             </w:r>
             <w:r>
-              <w:t xml:space="preserve">raduate. </w:t>
-            </w:r>
-            <w:r>
-              <w:t>Testing the water for Entr</w:t>
+              <w:t>raduate</w:t>
+            </w:r>
+            <w:r>
+              <w:t xml:space="preserve"> with fundamental knowledge in software design, development, and testing</w:t>
+            </w:r>
+            <w:r>
+              <w:t xml:space="preserve">. </w:t>
+            </w:r>
+            <w:r>
+              <w:t xml:space="preserve">Evaluating </w:t>
+            </w:r>
+            <w:r>
+              <w:t>Entr</w:t>
             </w:r>
             <w:r>
               <w:t>y</w:t>
@@ -123,13 +132,19 @@
               <w:t xml:space="preserve"> Positions to </w:t>
             </w:r>
             <w:r>
+              <w:t xml:space="preserve">enhance career skills and to </w:t>
+            </w:r>
+            <w:r>
               <w:t>discover</w:t>
             </w:r>
             <w:r>
               <w:t xml:space="preserve"> </w:t>
             </w:r>
             <w:r>
-              <w:t>current programming technologies</w:t>
+              <w:t>new</w:t>
+            </w:r>
+            <w:r>
+              <w:t xml:space="preserve"> programming technologies</w:t>
             </w:r>
             <w:r>
               <w:t xml:space="preserve">, </w:t>
@@ -180,36 +195,67 @@
                 <w:bCs/>
                 <w:u w:val="single"/>
               </w:rPr>
+              <w:t xml:space="preserve">Top </w:t>
+            </w:r>
+            <w:r>
+              <w:rPr>
+                <w:b/>
+                <w:bCs/>
+                <w:u w:val="single"/>
+              </w:rPr>
               <w:t>Projects</w:t>
             </w:r>
           </w:p>
           <w:p>
             <w:r>
-              <w:t>Robb’s Stat Info Site: Personal Web Project</w:t>
-            </w:r>
-          </w:p>
-          <w:p>
-            <w:r>
-              <w:tab/>
-              <w:t>Only Developer. 2015 to Current</w:t>
-            </w:r>
-          </w:p>
-          <w:p>
-            <w:r>
-              <w:tab/>
-              <w:t>Display of all Personal Project</w:t>
-            </w:r>
-            <w:r>
-              <w:t>s</w:t>
-            </w:r>
-            <w:r>
-              <w:t xml:space="preserve"> (Portfolio)</w:t>
-            </w:r>
-          </w:p>
-          <w:p>
-            <w:r>
-              <w:tab/>
-              <w:t>HTML, CSS, JavaScript</w:t>
+              <w:t>Chopsticks</w:t>
+            </w:r>
+            <w:r>
+              <w:t xml:space="preserve">: </w:t>
+            </w:r>
+            <w:r>
+              <w:t>Text-Based</w:t>
+            </w:r>
+            <w:r>
+              <w:t xml:space="preserve"> Game</w:t>
+            </w:r>
+          </w:p>
+          <w:p>
+            <w:r>
+              <w:tab/>
+              <w:t xml:space="preserve">Only Developer. </w:t>
+            </w:r>
+            <w:r>
+              <w:t>December 2021</w:t>
+            </w:r>
+          </w:p>
+          <w:p>
+            <w:r>
+              <w:tab/>
+              <w:t xml:space="preserve">A </w:t>
+            </w:r>
+            <w:r>
+              <w:t xml:space="preserve">Player Versus </w:t>
+            </w:r>
+            <w:r>
+              <w:t xml:space="preserve">Player </w:t>
+            </w:r>
+            <w:r>
+              <w:t xml:space="preserve">or Bot </w:t>
+            </w:r>
+            <w:r>
+              <w:t>Combinatorial</w:t>
+            </w:r>
+            <w:r>
+              <w:t xml:space="preserve"> Game </w:t>
+            </w:r>
+          </w:p>
+          <w:p>
+            <w:r>
+              <w:tab/>
+            </w:r>
+            <w:r>
+              <w:t>Java</w:t>
             </w:r>
           </w:p>
           <w:p>
@@ -218,27 +264,10 @@
               <w:t xml:space="preserve">Source: </w:t>
             </w:r>
             <w:r>
-              <w:t>https://github</w:t>
-            </w:r>
-            <w:r>
-              <w:t>.com/robbwalt95</w:t>
-            </w:r>
-            <w:r>
-              <w:t>/</w:t>
-            </w:r>
-            <w:r>
-              <w:t>RobbStat-Website</w:t>
-            </w:r>
-          </w:p>
-          <w:p>
-            <w:r>
-              <w:tab/>
-            </w:r>
-            <w:r>
-              <w:t xml:space="preserve">Site: </w:t>
-            </w:r>
-            <w:r>
-              <w:t>https://robbstat.tk/</w:t>
+              <w:t>https://github.com/robbwalt95/</w:t>
+            </w:r>
+            <w:r>
+              <w:t>Chopsticks</w:t>
             </w:r>
           </w:p>
           <w:p/>
@@ -250,9 +279,6 @@
               <w:t xml:space="preserve">: </w:t>
             </w:r>
             <w:r>
-              <w:t xml:space="preserve">Personal </w:t>
-            </w:r>
-            <w:r>
               <w:t>Data</w:t>
             </w:r>
             <w:r>
@@ -320,7 +346,19 @@
           <w:p>
             <w:r>
               <w:tab/>
-              <w:t>Team Lead, Second Demo in Agile Development with Scrum</w:t>
+              <w:t xml:space="preserve">Second Demo </w:t>
+            </w:r>
+            <w:r>
+              <w:t xml:space="preserve">with the </w:t>
+            </w:r>
+            <w:r>
+              <w:t xml:space="preserve">Agile </w:t>
+            </w:r>
+            <w:r>
+              <w:t xml:space="preserve">Methodology: </w:t>
+            </w:r>
+            <w:r>
+              <w:t>Scrum</w:t>
             </w:r>
           </w:p>
           <w:p>
@@ -341,7 +379,13 @@
           <w:p/>
           <w:p>
             <w:r>
-              <w:t>Multiple Choice: Python 3 Program</w:t>
+              <w:t xml:space="preserve">Multiple Choice: </w:t>
+            </w:r>
+            <w:r>
+              <w:t xml:space="preserve">Study Assist </w:t>
+            </w:r>
+            <w:r>
+              <w:t>Program</w:t>
             </w:r>
           </w:p>
           <w:p>
@@ -383,195 +427,196 @@
               <w:t>https://github.com/robbwalt95/Multiple-Choice</w:t>
             </w:r>
           </w:p>
+          <w:p>
+            <w:pPr>
+              <w:rPr>
+                <w:b/>
+                <w:bCs/>
+                <w:u w:val="single"/>
+              </w:rPr>
+            </w:pPr>
+          </w:p>
+          <w:p>
+            <w:pPr>
+              <w:rPr>
+                <w:b/>
+                <w:bCs/>
+                <w:u w:val="single"/>
+              </w:rPr>
+            </w:pPr>
+            <w:r>
+              <w:rPr>
+                <w:b/>
+                <w:bCs/>
+                <w:u w:val="single"/>
+              </w:rPr>
+              <w:t>Related</w:t>
+            </w:r>
+            <w:r>
+              <w:rPr>
+                <w:b/>
+                <w:bCs/>
+                <w:u w:val="single"/>
+              </w:rPr>
+              <w:t xml:space="preserve"> Experience</w:t>
+            </w:r>
+          </w:p>
+          <w:p>
+            <w:r>
+              <w:t>University</w:t>
+            </w:r>
+            <w:r>
+              <w:t xml:space="preserve"> Library Tutor </w:t>
+            </w:r>
+            <w:r>
+              <w:t xml:space="preserve">Work Study </w:t>
+            </w:r>
+            <w:r>
+              <w:t xml:space="preserve">- 2018 to </w:t>
+            </w:r>
+            <w:r>
+              <w:t xml:space="preserve">Late </w:t>
+            </w:r>
+            <w:r>
+              <w:t>20</w:t>
+            </w:r>
+            <w:r>
+              <w:t>1</w:t>
+            </w:r>
+            <w:r>
+              <w:t>9</w:t>
+            </w:r>
+          </w:p>
+          <w:p>
+            <w:r>
+              <w:tab/>
+              <w:t>-</w:t>
+            </w:r>
+            <w:r>
+              <w:t>Scheduled and t</w:t>
+            </w:r>
+            <w:r>
+              <w:t xml:space="preserve">utored </w:t>
+            </w:r>
+            <w:r>
+              <w:t xml:space="preserve">with </w:t>
+            </w:r>
+            <w:r>
+              <w:t xml:space="preserve">students </w:t>
+            </w:r>
+            <w:r>
+              <w:t>o</w:t>
+            </w:r>
+            <w:r>
+              <w:t xml:space="preserve">n </w:t>
+            </w:r>
+            <w:r>
+              <w:t xml:space="preserve">beginner </w:t>
+            </w:r>
+            <w:r>
+              <w:t>courses</w:t>
+            </w:r>
+          </w:p>
+          <w:p>
+            <w:r>
+              <w:rPr>
+                <w:b/>
+                <w:bCs/>
+              </w:rPr>
+              <w:tab/>
+            </w:r>
+            <w:r>
+              <w:t>-</w:t>
+            </w:r>
+            <w:r>
+              <w:t xml:space="preserve">Recorded Library data using </w:t>
+            </w:r>
+            <w:r>
+              <w:t>E</w:t>
+            </w:r>
+            <w:r>
+              <w:t>xcel</w:t>
+            </w:r>
+          </w:p>
           <w:p/>
           <w:p>
             <w:r>
-              <w:t xml:space="preserve">Palm </w:t>
-            </w:r>
-            <w:proofErr w:type="spellStart"/>
-            <w:r>
-              <w:t>Warz</w:t>
-            </w:r>
-            <w:proofErr w:type="spellEnd"/>
-            <w:r>
-              <w:t xml:space="preserve">: Python 3 </w:t>
-            </w:r>
-            <w:r>
-              <w:t>Game</w:t>
-            </w:r>
-          </w:p>
-          <w:p>
-            <w:r>
-              <w:tab/>
-            </w:r>
-            <w:r>
-              <w:t>Only Developer. 2019 to Current</w:t>
-            </w:r>
-          </w:p>
-          <w:p>
-            <w:r>
-              <w:tab/>
-              <w:t xml:space="preserve">A </w:t>
-            </w:r>
-            <w:r>
-              <w:t xml:space="preserve">Two Player </w:t>
-            </w:r>
-            <w:r>
-              <w:t xml:space="preserve">Command Line Game </w:t>
-            </w:r>
-          </w:p>
-          <w:p>
-            <w:r>
-              <w:tab/>
-              <w:t>Python 3</w:t>
-            </w:r>
-          </w:p>
-          <w:p>
-            <w:r>
-              <w:tab/>
-              <w:t>Source</w:t>
-            </w:r>
-            <w:r>
-              <w:t>:</w:t>
-            </w:r>
-            <w:r>
-              <w:t xml:space="preserve"> </w:t>
-            </w:r>
-            <w:r>
-              <w:t>https://github.com/robbwalt95/PalmWarz_Py3</w:t>
-            </w:r>
-          </w:p>
-          <w:p/>
-          <w:p>
-            <w:r>
-              <w:t>Sensor Flash Info Site: Student Senate Web Project</w:t>
-            </w:r>
-          </w:p>
-          <w:p>
-            <w:r>
-              <w:tab/>
-              <w:t>Only Developer. End of 2019</w:t>
-            </w:r>
-          </w:p>
-          <w:p>
-            <w:r>
-              <w:tab/>
-              <w:t xml:space="preserve">A Website for </w:t>
-            </w:r>
-            <w:r>
-              <w:t>College</w:t>
-            </w:r>
-            <w:r>
-              <w:t xml:space="preserve"> Senate and Campus Clubs</w:t>
-            </w:r>
-          </w:p>
-          <w:p>
-            <w:r>
-              <w:tab/>
-              <w:t>HTML, CSS, JavaScript, PHP</w:t>
-            </w:r>
-          </w:p>
-          <w:p>
-            <w:r>
-              <w:tab/>
-              <w:t xml:space="preserve">Source: </w:t>
-            </w:r>
-            <w:r>
-              <w:t>https://github.com/robbwalt95/SensorFlash</w:t>
-            </w:r>
-          </w:p>
-          <w:p>
-            <w:pPr>
-              <w:rPr>
-                <w:b/>
-                <w:bCs/>
-                <w:u w:val="single"/>
-              </w:rPr>
-            </w:pPr>
-          </w:p>
-          <w:p>
-            <w:pPr>
-              <w:rPr>
-                <w:b/>
-                <w:bCs/>
-                <w:u w:val="single"/>
-              </w:rPr>
-            </w:pPr>
-            <w:r>
-              <w:rPr>
-                <w:b/>
-                <w:bCs/>
-                <w:u w:val="single"/>
-              </w:rPr>
-              <w:t>Work Experience</w:t>
-            </w:r>
-          </w:p>
-          <w:p>
-            <w:r>
-              <w:t>University</w:t>
-            </w:r>
-            <w:r>
-              <w:t xml:space="preserve"> Library Tutor </w:t>
-            </w:r>
-            <w:r>
-              <w:t xml:space="preserve">- 2018 to </w:t>
-            </w:r>
-            <w:r>
-              <w:t xml:space="preserve">Late </w:t>
-            </w:r>
-            <w:r>
-              <w:t>20</w:t>
-            </w:r>
-            <w:r>
-              <w:t>1</w:t>
-            </w:r>
-            <w:r>
-              <w:t>9</w:t>
-            </w:r>
-          </w:p>
-          <w:p>
-            <w:r>
-              <w:tab/>
+              <w:t>Student Senate</w:t>
+            </w:r>
+            <w:r>
+              <w:t xml:space="preserve"> Web Master – Throughout 2019</w:t>
+            </w:r>
+          </w:p>
+          <w:p>
+            <w:r>
+              <w:tab/>
+            </w:r>
+            <w:r>
+              <w:t>-Organized and Present</w:t>
+            </w:r>
+            <w:r>
+              <w:t>ed Project Updates and Status</w:t>
+            </w:r>
+          </w:p>
+          <w:p>
+            <w:r>
+              <w:tab/>
+            </w:r>
+            <w:r>
               <w:t>-</w:t>
             </w:r>
             <w:r>
-              <w:t>Scheduled and t</w:t>
-            </w:r>
-            <w:r>
-              <w:t xml:space="preserve">utored </w:t>
-            </w:r>
-            <w:r>
-              <w:t xml:space="preserve">with </w:t>
-            </w:r>
-            <w:r>
-              <w:t xml:space="preserve">students </w:t>
-            </w:r>
-            <w:r>
-              <w:t>o</w:t>
-            </w:r>
-            <w:r>
-              <w:t xml:space="preserve">n </w:t>
-            </w:r>
-            <w:r>
-              <w:t xml:space="preserve">beginner </w:t>
-            </w:r>
-            <w:r>
-              <w:t>courses</w:t>
-            </w:r>
-          </w:p>
-          <w:p>
-            <w:r>
-              <w:rPr>
-                <w:b/>
-                <w:bCs/>
-              </w:rPr>
+              <w:t>Handled and Applied</w:t>
+            </w:r>
+            <w:r>
+              <w:t xml:space="preserve"> Critical Feedback from Client</w:t>
+            </w:r>
+          </w:p>
+          <w:p>
+            <w:r>
+              <w:tab/>
+            </w:r>
+          </w:p>
+          <w:p>
+            <w:r>
+              <w:t xml:space="preserve">Online Forum </w:t>
+            </w:r>
+            <w:r>
+              <w:t xml:space="preserve">Basic </w:t>
+            </w:r>
+            <w:r>
+              <w:t>Tutoring – Late 2020 to Current</w:t>
+            </w:r>
+          </w:p>
+          <w:p>
+            <w:r>
+              <w:tab/>
+            </w:r>
+            <w:r>
+              <w:t>-Provid</w:t>
+            </w:r>
+            <w:r>
+              <w:t>ing</w:t>
+            </w:r>
+            <w:r>
+              <w:t xml:space="preserve"> Positive and Overachieving Attitude</w:t>
+            </w:r>
+          </w:p>
+          <w:p>
+            <w:r>
               <w:tab/>
             </w:r>
             <w:r>
               <w:t>-</w:t>
             </w:r>
             <w:r>
-              <w:t>Recorded Library data per term using excel</w:t>
+              <w:t xml:space="preserve">Assisted others </w:t>
+            </w:r>
+            <w:r>
+              <w:t>R</w:t>
+            </w:r>
+            <w:r>
+              <w:t>emotely</w:t>
             </w:r>
           </w:p>
         </w:tc>
@@ -914,13 +959,20 @@
                 <w:szCs w:val="28"/>
               </w:rPr>
             </w:pPr>
-          </w:p>
-          <w:p>
-            <w:pPr>
+            <w:r>
               <w:rPr>
                 <w:sz w:val="28"/>
                 <w:szCs w:val="28"/>
               </w:rPr>
+              <w:t>-----------------</w:t>
+            </w:r>
+          </w:p>
+          <w:p>
+            <w:pPr>
+              <w:rPr>
+                <w:sz w:val="28"/>
+                <w:szCs w:val="28"/>
+              </w:rPr>
             </w:pPr>
           </w:p>
           <w:p>
@@ -1013,6 +1065,21 @@
                 <w:szCs w:val="24"/>
               </w:rPr>
               <w:t>Graduated Late 2021</w:t>
+            </w:r>
+          </w:p>
+          <w:p>
+            <w:pPr>
+              <w:rPr>
+                <w:sz w:val="24"/>
+                <w:szCs w:val="24"/>
+              </w:rPr>
+            </w:pPr>
+            <w:r>
+              <w:rPr>
+                <w:sz w:val="24"/>
+                <w:szCs w:val="24"/>
+              </w:rPr>
+              <w:t>GPA: 3.87</w:t>
             </w:r>
           </w:p>
           <w:p>
@@ -1041,31 +1108,53 @@
                 <w:szCs w:val="28"/>
                 <w:u w:val="single"/>
               </w:rPr>
-              <w:t>Programming Skills</w:t>
-            </w:r>
-            <w:r>
-              <w:rPr>
-                <w:b/>
-                <w:bCs/>
-                <w:sz w:val="24"/>
-                <w:szCs w:val="24"/>
-              </w:rPr>
-              <w:t xml:space="preserve">        </w:t>
-            </w:r>
-          </w:p>
-          <w:p>
-            <w:pPr>
-              <w:rPr>
-                <w:b/>
-                <w:bCs/>
-                <w:sz w:val="24"/>
-                <w:szCs w:val="24"/>
-              </w:rPr>
-            </w:pPr>
-            <w:r>
-              <w:rPr>
-                <w:b/>
-                <w:bCs/>
+              <w:t>Relevant</w:t>
+            </w:r>
+            <w:r>
+              <w:rPr>
+                <w:b/>
+                <w:bCs/>
+                <w:sz w:val="28"/>
+                <w:szCs w:val="28"/>
+                <w:u w:val="single"/>
+              </w:rPr>
+              <w:t xml:space="preserve"> </w:t>
+            </w:r>
+            <w:r>
+              <w:rPr>
+                <w:b/>
+                <w:bCs/>
+                <w:sz w:val="28"/>
+                <w:szCs w:val="28"/>
+                <w:u w:val="single"/>
+              </w:rPr>
+              <w:t>College Courses</w:t>
+            </w:r>
+          </w:p>
+          <w:p>
+            <w:pPr>
+              <w:rPr>
+                <w:sz w:val="24"/>
+                <w:szCs w:val="24"/>
+              </w:rPr>
+            </w:pPr>
+            <w:r>
+              <w:rPr>
+                <w:sz w:val="24"/>
+                <w:szCs w:val="24"/>
+              </w:rPr>
+              <w:t>-Web Development 2 (EM218)</w:t>
+            </w:r>
+          </w:p>
+          <w:p>
+            <w:pPr>
+              <w:rPr>
+                <w:sz w:val="24"/>
+                <w:szCs w:val="24"/>
+              </w:rPr>
+            </w:pPr>
+            <w:r>
+              <w:rPr>
                 <w:sz w:val="24"/>
                 <w:szCs w:val="24"/>
               </w:rPr>
@@ -1073,27 +1162,86 @@
             </w:r>
             <w:r>
               <w:rPr>
-                <w:b/>
-                <w:bCs/>
-                <w:sz w:val="24"/>
-                <w:szCs w:val="24"/>
-              </w:rPr>
-              <w:t>Java</w:t>
-            </w:r>
-          </w:p>
-          <w:p>
-            <w:pPr>
-              <w:rPr>
-                <w:b/>
-                <w:bCs/>
-                <w:sz w:val="24"/>
-                <w:szCs w:val="24"/>
-              </w:rPr>
-            </w:pPr>
-            <w:r>
-              <w:rPr>
-                <w:b/>
-                <w:bCs/>
+                <w:sz w:val="24"/>
+                <w:szCs w:val="24"/>
+              </w:rPr>
+              <w:t>Data Driven Statistics for Computer Systems and IT</w:t>
+            </w:r>
+            <w:r>
+              <w:rPr>
+                <w:sz w:val="24"/>
+                <w:szCs w:val="24"/>
+              </w:rPr>
+              <w:t xml:space="preserve"> (</w:t>
+            </w:r>
+            <w:r>
+              <w:rPr>
+                <w:sz w:val="24"/>
+                <w:szCs w:val="24"/>
+              </w:rPr>
+              <w:t>MATH311</w:t>
+            </w:r>
+            <w:r>
+              <w:rPr>
+                <w:sz w:val="24"/>
+                <w:szCs w:val="24"/>
+              </w:rPr>
+              <w:t>)</w:t>
+            </w:r>
+          </w:p>
+          <w:p>
+            <w:pPr>
+              <w:rPr>
+                <w:sz w:val="24"/>
+                <w:szCs w:val="24"/>
+              </w:rPr>
+            </w:pPr>
+            <w:r>
+              <w:rPr>
+                <w:sz w:val="24"/>
+                <w:szCs w:val="24"/>
+              </w:rPr>
+              <w:t>-Scripting for the Web (EM228)</w:t>
+            </w:r>
+          </w:p>
+          <w:p>
+            <w:pPr>
+              <w:rPr>
+                <w:sz w:val="24"/>
+                <w:szCs w:val="24"/>
+              </w:rPr>
+            </w:pPr>
+            <w:r>
+              <w:rPr>
+                <w:sz w:val="24"/>
+                <w:szCs w:val="24"/>
+              </w:rPr>
+              <w:t xml:space="preserve">-Python </w:t>
+            </w:r>
+            <w:r>
+              <w:rPr>
+                <w:sz w:val="24"/>
+                <w:szCs w:val="24"/>
+              </w:rPr>
+              <w:t>Programming</w:t>
+            </w:r>
+            <w:r>
+              <w:rPr>
+                <w:sz w:val="24"/>
+                <w:szCs w:val="24"/>
+              </w:rPr>
+              <w:t xml:space="preserve"> (CS219)</w:t>
+            </w:r>
+          </w:p>
+          <w:p>
+            <w:pPr>
+              <w:rPr>
+                <w:sz w:val="24"/>
+                <w:szCs w:val="24"/>
+              </w:rPr>
+            </w:pPr>
+            <w:r>
+              <w:rPr>
                 <w:sz w:val="24"/>
                 <w:szCs w:val="24"/>
               </w:rPr>
@@ -1101,27 +1249,21 @@
             </w:r>
             <w:r>
               <w:rPr>
-                <w:b/>
-                <w:bCs/>
-                <w:sz w:val="24"/>
-                <w:szCs w:val="24"/>
-              </w:rPr>
-              <w:t>C++</w:t>
-            </w:r>
-          </w:p>
-          <w:p>
-            <w:pPr>
-              <w:rPr>
-                <w:b/>
-                <w:bCs/>
-                <w:sz w:val="24"/>
-                <w:szCs w:val="24"/>
-              </w:rPr>
-            </w:pPr>
-            <w:r>
-              <w:rPr>
-                <w:b/>
-                <w:bCs/>
+                <w:sz w:val="24"/>
+                <w:szCs w:val="24"/>
+              </w:rPr>
+              <w:t>Java Programming (CS226)</w:t>
+            </w:r>
+          </w:p>
+          <w:p>
+            <w:pPr>
+              <w:rPr>
+                <w:sz w:val="24"/>
+                <w:szCs w:val="24"/>
+              </w:rPr>
+            </w:pPr>
+            <w:r>
+              <w:rPr>
                 <w:sz w:val="24"/>
                 <w:szCs w:val="24"/>
               </w:rPr>
@@ -1129,27 +1271,21 @@
             </w:r>
             <w:r>
               <w:rPr>
-                <w:b/>
-                <w:bCs/>
-                <w:sz w:val="24"/>
-                <w:szCs w:val="24"/>
-              </w:rPr>
-              <w:t>Linux Shells</w:t>
-            </w:r>
-          </w:p>
-          <w:p>
-            <w:pPr>
-              <w:rPr>
-                <w:b/>
-                <w:bCs/>
-                <w:sz w:val="24"/>
-                <w:szCs w:val="24"/>
-              </w:rPr>
-            </w:pPr>
-            <w:r>
-              <w:rPr>
-                <w:b/>
-                <w:bCs/>
+                <w:sz w:val="24"/>
+                <w:szCs w:val="24"/>
+              </w:rPr>
+              <w:t>Software Engineering (CS349)</w:t>
+            </w:r>
+          </w:p>
+          <w:p>
+            <w:pPr>
+              <w:rPr>
+                <w:sz w:val="24"/>
+                <w:szCs w:val="24"/>
+              </w:rPr>
+            </w:pPr>
+            <w:r>
+              <w:rPr>
                 <w:sz w:val="24"/>
                 <w:szCs w:val="24"/>
               </w:rPr>
@@ -1157,27 +1293,21 @@
             </w:r>
             <w:r>
               <w:rPr>
-                <w:b/>
-                <w:bCs/>
-                <w:sz w:val="24"/>
-                <w:szCs w:val="24"/>
-              </w:rPr>
-              <w:t>HTML/CSS</w:t>
-            </w:r>
-          </w:p>
-          <w:p>
-            <w:pPr>
-              <w:rPr>
-                <w:b/>
-                <w:bCs/>
-                <w:sz w:val="24"/>
-                <w:szCs w:val="24"/>
-              </w:rPr>
-            </w:pPr>
-            <w:r>
-              <w:rPr>
-                <w:b/>
-                <w:bCs/>
+                <w:sz w:val="24"/>
+                <w:szCs w:val="24"/>
+              </w:rPr>
+              <w:t>Fundamentals of Data Structures (CS233)</w:t>
+            </w:r>
+          </w:p>
+          <w:p>
+            <w:pPr>
+              <w:rPr>
+                <w:sz w:val="24"/>
+                <w:szCs w:val="24"/>
+              </w:rPr>
+            </w:pPr>
+            <w:r>
+              <w:rPr>
                 <w:sz w:val="24"/>
                 <w:szCs w:val="24"/>
               </w:rPr>
@@ -1185,27 +1315,21 @@
             </w:r>
             <w:r>
               <w:rPr>
-                <w:b/>
-                <w:bCs/>
-                <w:sz w:val="24"/>
-                <w:szCs w:val="24"/>
-              </w:rPr>
-              <w:t>JavaScript</w:t>
-            </w:r>
-          </w:p>
-          <w:p>
-            <w:pPr>
-              <w:rPr>
-                <w:b/>
-                <w:bCs/>
-                <w:sz w:val="24"/>
-                <w:szCs w:val="24"/>
-              </w:rPr>
-            </w:pPr>
-            <w:r>
-              <w:rPr>
-                <w:b/>
-                <w:bCs/>
+                <w:sz w:val="24"/>
+                <w:szCs w:val="24"/>
+              </w:rPr>
+              <w:t>Algorithms (CS265)</w:t>
+            </w:r>
+          </w:p>
+          <w:p>
+            <w:pPr>
+              <w:rPr>
+                <w:sz w:val="24"/>
+                <w:szCs w:val="24"/>
+              </w:rPr>
+            </w:pPr>
+            <w:r>
+              <w:rPr>
                 <w:sz w:val="24"/>
                 <w:szCs w:val="24"/>
               </w:rPr>
@@ -1213,36 +1337,21 @@
             </w:r>
             <w:r>
               <w:rPr>
-                <w:b/>
-                <w:bCs/>
-                <w:sz w:val="24"/>
-                <w:szCs w:val="24"/>
-              </w:rPr>
-              <w:t>Python</w:t>
-            </w:r>
-            <w:r>
-              <w:rPr>
-                <w:b/>
-                <w:bCs/>
-                <w:sz w:val="24"/>
-                <w:szCs w:val="24"/>
-              </w:rPr>
-              <w:t xml:space="preserve"> 3</w:t>
-            </w:r>
-          </w:p>
-          <w:p>
-            <w:pPr>
-              <w:rPr>
-                <w:b/>
-                <w:bCs/>
-                <w:sz w:val="24"/>
-                <w:szCs w:val="24"/>
-              </w:rPr>
-            </w:pPr>
-            <w:r>
-              <w:rPr>
-                <w:b/>
-                <w:bCs/>
+                <w:sz w:val="24"/>
+                <w:szCs w:val="24"/>
+              </w:rPr>
+              <w:t>Mobile Programming (CS311)</w:t>
+            </w:r>
+          </w:p>
+          <w:p>
+            <w:pPr>
+              <w:rPr>
+                <w:sz w:val="24"/>
+                <w:szCs w:val="24"/>
+              </w:rPr>
+            </w:pPr>
+            <w:r>
+              <w:rPr>
                 <w:sz w:val="24"/>
                 <w:szCs w:val="24"/>
               </w:rPr>
@@ -1250,27 +1359,21 @@
             </w:r>
             <w:r>
               <w:rPr>
-                <w:b/>
-                <w:bCs/>
-                <w:sz w:val="24"/>
-                <w:szCs w:val="24"/>
-              </w:rPr>
-              <w:t>Databases</w:t>
-            </w:r>
-          </w:p>
-          <w:p>
-            <w:pPr>
-              <w:rPr>
-                <w:b/>
-                <w:bCs/>
-                <w:sz w:val="24"/>
-                <w:szCs w:val="24"/>
-              </w:rPr>
-            </w:pPr>
-            <w:r>
-              <w:rPr>
-                <w:b/>
-                <w:bCs/>
+                <w:sz w:val="24"/>
+                <w:szCs w:val="24"/>
+              </w:rPr>
+              <w:t>C++ Programming (CS228)</w:t>
+            </w:r>
+          </w:p>
+          <w:p>
+            <w:pPr>
+              <w:rPr>
+                <w:sz w:val="24"/>
+                <w:szCs w:val="24"/>
+              </w:rPr>
+            </w:pPr>
+            <w:r>
+              <w:rPr>
                 <w:sz w:val="24"/>
                 <w:szCs w:val="24"/>
               </w:rPr>
@@ -1278,58 +1381,10 @@
             </w:r>
             <w:r>
               <w:rPr>
-                <w:b/>
-                <w:bCs/>
-                <w:sz w:val="24"/>
-                <w:szCs w:val="24"/>
-              </w:rPr>
-              <w:t>File Systems</w:t>
-            </w:r>
-            <w:r>
-              <w:rPr>
-                <w:b/>
-                <w:bCs/>
-                <w:sz w:val="24"/>
-                <w:szCs w:val="24"/>
-              </w:rPr>
-              <w:t>/OSs</w:t>
-            </w:r>
-          </w:p>
-          <w:p>
-            <w:pPr>
-              <w:rPr>
-                <w:b/>
-                <w:bCs/>
-                <w:sz w:val="24"/>
-                <w:szCs w:val="24"/>
-              </w:rPr>
-            </w:pPr>
-            <w:r>
-              <w:rPr>
-                <w:b/>
-                <w:bCs/>
-                <w:sz w:val="24"/>
-                <w:szCs w:val="24"/>
-              </w:rPr>
-              <w:t>-</w:t>
-            </w:r>
-            <w:r>
-              <w:rPr>
-                <w:b/>
-                <w:bCs/>
-                <w:sz w:val="24"/>
-                <w:szCs w:val="24"/>
-              </w:rPr>
-              <w:t>JSON</w:t>
-            </w:r>
-            <w:r>
-              <w:rPr>
-                <w:b/>
-                <w:bCs/>
-                <w:sz w:val="24"/>
-                <w:szCs w:val="24"/>
-              </w:rPr>
-              <w:t>/CSV/Text Files</w:t>
+                <w:sz w:val="24"/>
+                <w:szCs w:val="24"/>
+              </w:rPr>
+              <w:t>Linux Programming (CS227)</w:t>
             </w:r>
           </w:p>
           <w:p>
@@ -1345,7 +1400,6 @@
         </w:tc>
       </w:tr>
     </w:tbl>
-    <w:p/>
     <w:p/>
     <w:sectPr>
       <w:pgSz w:w="12240" w:h="15840"/>

</xml_diff>